<commit_message>
created classifiers and documentation
</commit_message>
<xml_diff>
--- a/doc/aml_computer_vision.docx
+++ b/doc/aml_computer_vision.docx
@@ -1097,7 +1097,23 @@
           <w:sz w:val="20"/>
           <w:szCs w:val="20"/>
         </w:rPr>
-        <w:t>The category for each image is specified before the image name. The format is &lt;emotion&gt;_&lt;image name&gt;.&lt;image type&gt;</w:t>
+        <w:t>The category for each image is specified before the image name. The format is &lt;emotion&gt;_&lt;image name</w:t>
+      </w:r>
+      <w:proofErr w:type="gramStart"/>
+      <w:r>
+        <w:rPr>
+          <w:sz w:val="20"/>
+          <w:szCs w:val="20"/>
+        </w:rPr>
+        <w:t>&gt;.&lt;</w:t>
+      </w:r>
+      <w:proofErr w:type="gramEnd"/>
+      <w:r>
+        <w:rPr>
+          <w:sz w:val="20"/>
+          <w:szCs w:val="20"/>
+        </w:rPr>
+        <w:t>image type&gt;</w:t>
       </w:r>
     </w:p>
     <w:p>
@@ -1169,7 +1185,23 @@
           <w:sz w:val="20"/>
           <w:szCs w:val="20"/>
         </w:rPr>
-        <w:t>All the models are fed in the x and y position for each of the 68 landmarks predicted by dlib.</w:t>
+        <w:t xml:space="preserve">All the models are fed in the x and y position for each of the 68 landmarks predicted by </w:t>
+      </w:r>
+      <w:proofErr w:type="spellStart"/>
+      <w:r>
+        <w:rPr>
+          <w:sz w:val="20"/>
+          <w:szCs w:val="20"/>
+        </w:rPr>
+        <w:t>dlib</w:t>
+      </w:r>
+      <w:proofErr w:type="spellEnd"/>
+      <w:r>
+        <w:rPr>
+          <w:sz w:val="20"/>
+          <w:szCs w:val="20"/>
+        </w:rPr>
+        <w:t>.</w:t>
       </w:r>
     </w:p>
     <w:p/>
@@ -2802,7 +2834,9 @@
         <w:lastRenderedPageBreak/>
         <w:t>Conclusion</w:t>
       </w:r>
+      <w:bookmarkStart w:id="8" w:name="_GoBack"/>
       <w:bookmarkEnd w:id="7"/>
+      <w:bookmarkEnd w:id="8"/>
     </w:p>
     <w:p>
       <w:pPr>
@@ -3027,8 +3061,6 @@
         </w:rPr>
         <w:t>o</w:t>
       </w:r>
-      <w:bookmarkStart w:id="8" w:name="_GoBack"/>
-      <w:bookmarkEnd w:id="8"/>
       <w:r>
         <w:rPr>
           <w:sz w:val="20"/>
@@ -4553,7 +4585,7 @@
 </file>
 
 <file path=customXml/itemProps1.xml><?xml version="1.0" encoding="utf-8"?>
-<ds:datastoreItem xmlns:ds="http://schemas.openxmlformats.org/officeDocument/2006/customXml" ds:itemID="{E7256F42-0E44-4A5B-8D20-6AF40F60C04A}">
+<ds:datastoreItem xmlns:ds="http://schemas.openxmlformats.org/officeDocument/2006/customXml" ds:itemID="{3CCDF4C3-ED38-43E8-9A41-28DB2C3F8A93}">
   <ds:schemaRefs>
     <ds:schemaRef ds:uri="http://schemas.openxmlformats.org/officeDocument/2006/bibliography"/>
   </ds:schemaRefs>

</xml_diff>